<commit_message>
Mostly working on Guardrails
</commit_message>
<xml_diff>
--- a/modules/01_First_Steps/How is College Different from High School (Ogle).docx
+++ b/modules/01_First_Steps/How is College Different from High School (Ogle).docx
@@ -711,7 +711,23 @@
                 <w:sz w:val="22"/>
                 <w:szCs w:val="22"/>
               </w:rPr>
-              <w:t>ood notes are a must!</w:t>
+              <w:t xml:space="preserve">ood notes </w:t>
+            </w:r>
+            <w:r>
+              <w:rPr>
+                <w:rFonts w:asciiTheme="minorHAnsi" w:hAnsiTheme="minorHAnsi" w:cstheme="minorHAnsi"/>
+                <w:sz w:val="22"/>
+                <w:szCs w:val="22"/>
+              </w:rPr>
+              <w:t>is</w:t>
+            </w:r>
+            <w:r>
+              <w:rPr>
+                <w:rFonts w:asciiTheme="minorHAnsi" w:hAnsiTheme="minorHAnsi" w:cstheme="minorHAnsi"/>
+                <w:sz w:val="22"/>
+                <w:szCs w:val="22"/>
+              </w:rPr>
+              <w:t xml:space="preserve"> a must!</w:t>
             </w:r>
           </w:p>
         </w:tc>
@@ -1400,7 +1416,7 @@
                 <w:sz w:val="22"/>
                 <w:szCs w:val="22"/>
               </w:rPr>
-              <w:t xml:space="preserve">number of moral and ethical decisions you have not had to face previously.  </w:t>
+              <w:t xml:space="preserve">number of moral and ethical decisions you have not had to face previously. </w:t>
             </w:r>
             <w:r>
               <w:rPr>
@@ -1799,7 +1815,7 @@
                 <w:sz w:val="22"/>
                 <w:szCs w:val="22"/>
               </w:rPr>
-              <w:t>The academic year is divided into two separate 15 –week semesters.</w:t>
+              <w:t>The academic year is divided into two separate 15–week semesters.</w:t>
             </w:r>
           </w:p>
         </w:tc>
@@ -1849,7 +1865,7 @@
                 <w:sz w:val="22"/>
                 <w:szCs w:val="22"/>
               </w:rPr>
-              <w:t xml:space="preserve">You arrange your own schedule in consultation with your academic adviser.  Schedules tend to look lighter than they really are. </w:t>
+              <w:t xml:space="preserve">You arrange your own schedule in consultation with your academic adviser. Schedules tend to look lighter than they really are. </w:t>
             </w:r>
           </w:p>
         </w:tc>
@@ -2063,7 +2079,7 @@
                 <w:sz w:val="22"/>
                 <w:szCs w:val="22"/>
               </w:rPr>
-              <w:t>year.  You are expected to know th</w:t>
+              <w:t>year. You are expected to know th</w:t>
             </w:r>
             <w:r>
               <w:rPr>
@@ -2471,8 +2487,6 @@
           <w:szCs w:val="22"/>
         </w:rPr>
       </w:pPr>
-      <w:bookmarkStart w:id="0" w:name="_GoBack"/>
-      <w:bookmarkEnd w:id="0"/>
       <w:r>
         <w:rPr>
           <w:rFonts w:ascii="Calibri" w:hAnsi="Calibri" w:cs="Calibri"/>
@@ -2649,7 +2663,7 @@
                 <w:sz w:val="22"/>
                 <w:szCs w:val="22"/>
               </w:rPr>
-              <w:t xml:space="preserve">are for the test.  A </w:t>
+              <w:t xml:space="preserve">are for the test. A </w:t>
             </w:r>
             <w:r>
               <w:rPr>
@@ -3260,7 +3274,47 @@
                 <w:sz w:val="22"/>
                 <w:szCs w:val="22"/>
               </w:rPr>
-              <w:t>Watch out of your first tests. These are usually ‘wake-up calls’ to let you know what is expected – but they also may account for a substantial part of your course grade. You may be shocked when you get your grades. If you received notice of low grades on either an Early-Term or a Mid-Term Progress Report, see your academic advisor</w:t>
+              <w:t>Watch out for</w:t>
+            </w:r>
+            <w:r>
+              <w:rPr>
+                <w:rFonts w:asciiTheme="minorHAnsi" w:hAnsiTheme="minorHAnsi" w:cstheme="minorHAnsi"/>
+                <w:sz w:val="22"/>
+                <w:szCs w:val="22"/>
+              </w:rPr>
+              <w:t xml:space="preserve"> you</w:t>
+            </w:r>
+            <w:r>
+              <w:rPr>
+                <w:rFonts w:asciiTheme="minorHAnsi" w:hAnsiTheme="minorHAnsi" w:cstheme="minorHAnsi"/>
+                <w:sz w:val="22"/>
+                <w:szCs w:val="22"/>
+              </w:rPr>
+              <w:t>r first tests. These may be</w:t>
+            </w:r>
+            <w:r>
+              <w:rPr>
+                <w:rFonts w:asciiTheme="minorHAnsi" w:hAnsiTheme="minorHAnsi" w:cstheme="minorHAnsi"/>
+                <w:sz w:val="22"/>
+                <w:szCs w:val="22"/>
+              </w:rPr>
+              <w:t xml:space="preserve"> ‘wake-up calls’ to let you know what is expected – but they also may account for a substantial part of your course grade. You may be </w:t>
+            </w:r>
+            <w:r>
+              <w:rPr>
+                <w:rFonts w:asciiTheme="minorHAnsi" w:hAnsiTheme="minorHAnsi" w:cstheme="minorHAnsi"/>
+                <w:sz w:val="22"/>
+                <w:szCs w:val="22"/>
+              </w:rPr>
+              <w:t>shocked when you get your grade</w:t>
+            </w:r>
+            <w:r>
+              <w:rPr>
+                <w:rFonts w:asciiTheme="minorHAnsi" w:hAnsiTheme="minorHAnsi" w:cstheme="minorHAnsi"/>
+                <w:sz w:val="22"/>
+                <w:szCs w:val="22"/>
+              </w:rPr>
+              <w:t>. If you received notice of low grades on either an Early-Term or a Mid-Term Progress Report, see your academic advisor</w:t>
             </w:r>
             <w:r>
               <w:rPr>
@@ -3433,7 +3487,17 @@
                 <w:sz w:val="22"/>
                 <w:szCs w:val="22"/>
               </w:rPr>
-              <w:t xml:space="preserve">Guiding principle: “Results count.”  Though “good-faith effort” is important in regard to the professor’s willingness to help you achieve good results, it will not </w:t>
+              <w:t xml:space="preserve">Guiding principle: “Results count.” </w:t>
+            </w:r>
+            <w:bookmarkStart w:id="0" w:name="_GoBack"/>
+            <w:bookmarkEnd w:id="0"/>
+            <w:r>
+              <w:rPr>
+                <w:rFonts w:asciiTheme="minorHAnsi" w:hAnsiTheme="minorHAnsi" w:cstheme="minorHAnsi"/>
+                <w:sz w:val="22"/>
+                <w:szCs w:val="22"/>
+              </w:rPr>
+              <w:t xml:space="preserve">Though “good-faith effort” is important in regard to the professor’s willingness to help you achieve good results, it will not </w:t>
             </w:r>
             <w:r>
               <w:rPr>

</xml_diff>